<commit_message>
commit 1 for working with tag V1_Romaniv
</commit_message>
<xml_diff>
--- a/hello_GIT_Romaniv.docx
+++ b/hello_GIT_Romaniv.docx
@@ -11,7 +11,6 @@
           <w:szCs w:val="72"/>
         </w:rPr>
       </w:pPr>
-      <w:bookmarkStart w:id="0" w:name="_GoBack"/>
       <w:r>
         <w:rPr>
           <w:b/>
@@ -20,6 +19,43 @@
         </w:rPr>
         <w:t>Hello GIT</w:t>
       </w:r>
+    </w:p>
+    <w:p>
+      <w:pPr>
+        <w:jc w:val="center"/>
+        <w:rPr>
+          <w:b/>
+          <w:sz w:val="72"/>
+          <w:szCs w:val="72"/>
+        </w:rPr>
+      </w:pPr>
+      <w:r>
+        <w:rPr>
+          <w:b/>
+          <w:sz w:val="72"/>
+          <w:szCs w:val="72"/>
+        </w:rPr>
+        <w:t>;)))))))</w:t>
+      </w:r>
+    </w:p>
+    <w:p>
+      <w:pPr>
+        <w:jc w:val="center"/>
+        <w:rPr>
+          <w:b/>
+          <w:sz w:val="72"/>
+          <w:szCs w:val="72"/>
+        </w:rPr>
+      </w:pPr>
+      <w:r>
+        <w:rPr>
+          <w:b/>
+          <w:sz w:val="72"/>
+          <w:szCs w:val="72"/>
+        </w:rPr>
+        <w:t>))</w:t>
+      </w:r>
+      <w:bookmarkStart w:id="0" w:name="_GoBack"/>
       <w:bookmarkEnd w:id="0"/>
     </w:p>
     <w:sectPr>

</xml_diff>

<commit_message>
working with a revert function
</commit_message>
<xml_diff>
--- a/hello_GIT_Romaniv.docx
+++ b/hello_GIT_Romaniv.docx
@@ -18,42 +18,6 @@
           <w:szCs w:val="72"/>
         </w:rPr>
         <w:t>Hello GIT</w:t>
-      </w:r>
-    </w:p>
-    <w:p>
-      <w:pPr>
-        <w:jc w:val="center"/>
-        <w:rPr>
-          <w:b/>
-          <w:sz w:val="72"/>
-          <w:szCs w:val="72"/>
-        </w:rPr>
-      </w:pPr>
-      <w:r>
-        <w:rPr>
-          <w:b/>
-          <w:sz w:val="72"/>
-          <w:szCs w:val="72"/>
-        </w:rPr>
-        <w:t>;)))))))</w:t>
-      </w:r>
-    </w:p>
-    <w:p>
-      <w:pPr>
-        <w:jc w:val="center"/>
-        <w:rPr>
-          <w:b/>
-          <w:sz w:val="72"/>
-          <w:szCs w:val="72"/>
-        </w:rPr>
-      </w:pPr>
-      <w:r>
-        <w:rPr>
-          <w:b/>
-          <w:sz w:val="72"/>
-          <w:szCs w:val="72"/>
-        </w:rPr>
-        <w:t>))</w:t>
       </w:r>
       <w:bookmarkStart w:id="0" w:name="_GoBack"/>
       <w:bookmarkEnd w:id="0"/>

</xml_diff>

<commit_message>
using a revert function
</commit_message>
<xml_diff>
--- a/hello_GIT_Romaniv.docx
+++ b/hello_GIT_Romaniv.docx
@@ -19,6 +19,34 @@
         </w:rPr>
         <w:t>Hello GIT</w:t>
       </w:r>
+    </w:p>
+    <w:p>
+      <w:pPr>
+        <w:jc w:val="center"/>
+        <w:rPr>
+          <w:b/>
+          <w:sz w:val="72"/>
+          <w:szCs w:val="72"/>
+        </w:rPr>
+      </w:pPr>
+      <w:r>
+        <w:rPr>
+          <w:b/>
+          <w:sz w:val="72"/>
+          <w:szCs w:val="72"/>
+        </w:rPr>
+        <w:t>Jkgklhjk</w:t>
+      </w:r>
+    </w:p>
+    <w:p>
+      <w:pPr>
+        <w:jc w:val="center"/>
+        <w:rPr>
+          <w:b/>
+          <w:sz w:val="72"/>
+          <w:szCs w:val="72"/>
+        </w:rPr>
+      </w:pPr>
       <w:bookmarkStart w:id="0" w:name="_GoBack"/>
       <w:bookmarkEnd w:id="0"/>
     </w:p>

</xml_diff>

<commit_message>
Commit change and revert them
</commit_message>
<xml_diff>
--- a/hello_GIT_Romaniv.docx
+++ b/hello_GIT_Romaniv.docx
@@ -18,24 +18,6 @@
           <w:szCs w:val="72"/>
         </w:rPr>
         <w:t>Hello GIT</w:t>
-      </w:r>
-    </w:p>
-    <w:p>
-      <w:pPr>
-        <w:jc w:val="center"/>
-        <w:rPr>
-          <w:b/>
-          <w:sz w:val="72"/>
-          <w:szCs w:val="72"/>
-        </w:rPr>
-      </w:pPr>
-      <w:r>
-        <w:rPr>
-          <w:b/>
-          <w:sz w:val="72"/>
-          <w:szCs w:val="72"/>
-        </w:rPr>
-        <w:t>Jkgklhjk</w:t>
       </w:r>
     </w:p>
     <w:p>

</xml_diff>